<commit_message>
update to mdl exploration blog
</commit_message>
<xml_diff>
--- a/mdl_exploration/docs/mdl_exploration.docx
+++ b/mdl_exploration/docs/mdl_exploration.docx
@@ -561,7 +561,7 @@
           <w:rFonts w:asciiTheme="majorHAnsi" w:hAnsiTheme="majorHAnsi" w:cs="Helvetica Neue"/>
           <w:iCs/>
         </w:rPr>
-        <w:t>Accurately separate the TLD from the registered domain and subdomains of a URL.</w:t>
+        <w:t>Accurately separate the registered domain and subdomains of a URL.</w:t>
       </w:r>
     </w:p>
     <w:p>
@@ -2811,7 +2811,19 @@
         <w:rPr>
           <w:rFonts w:asciiTheme="majorHAnsi" w:hAnsiTheme="majorHAnsi" w:cs="Helvetica Neue"/>
         </w:rPr>
-        <w:t xml:space="preserve">We used tldextract to pull the TLD from the full </w:t>
+        <w:t xml:space="preserve">We used tldextract to pull the </w:t>
+      </w:r>
+      <w:r>
+        <w:rPr>
+          <w:rFonts w:asciiTheme="majorHAnsi" w:hAnsiTheme="majorHAnsi" w:cs="Helvetica Neue"/>
+        </w:rPr>
+        <w:t>domain</w:t>
+      </w:r>
+      <w:r>
+        <w:rPr>
+          <w:rFonts w:asciiTheme="majorHAnsi" w:hAnsiTheme="majorHAnsi" w:cs="Helvetica Neue"/>
+        </w:rPr>
+        <w:t xml:space="preserve"> from the full </w:t>
       </w:r>
       <w:proofErr w:type="spellStart"/>
       <w:r>
@@ -5010,6 +5022,215 @@
         <w:autoSpaceDE w:val="0"/>
         <w:autoSpaceDN w:val="0"/>
         <w:adjustRightInd w:val="0"/>
+        <w:spacing w:after="240"/>
+        <w:jc w:val="both"/>
+        <w:rPr>
+          <w:rFonts w:asciiTheme="majorHAnsi" w:hAnsiTheme="majorHAnsi" w:cs="Times"/>
+        </w:rPr>
+      </w:pPr>
+      <w:r>
+        <w:rPr>
+          <w:rFonts w:asciiTheme="majorHAnsi" w:hAnsiTheme="majorHAnsi" w:cs="Helvetica Neue"/>
+          <w:iCs/>
+          <w:color w:val="000000" w:themeColor="text1"/>
+        </w:rPr>
+        <w:t>So</w:t>
+      </w:r>
+      <w:r>
+        <w:rPr>
+          <w:rFonts w:asciiTheme="majorHAnsi" w:hAnsiTheme="majorHAnsi" w:cs="Helvetica Neue"/>
+          <w:iCs/>
+          <w:color w:val="000000" w:themeColor="text1"/>
+        </w:rPr>
+        <w:t xml:space="preserve"> these two plots </w:t>
+      </w:r>
+      <w:r>
+        <w:rPr>
+          <w:rFonts w:asciiTheme="majorHAnsi" w:hAnsiTheme="majorHAnsi" w:cs="Helvetica Neue"/>
+          <w:iCs/>
+          <w:color w:val="000000" w:themeColor="text1"/>
+        </w:rPr>
+        <w:t>could definitely spawn off additional analysis; i</w:t>
+      </w:r>
+      <w:r>
+        <w:rPr>
+          <w:rFonts w:asciiTheme="majorHAnsi" w:hAnsiTheme="majorHAnsi" w:cs="Helvetica Neue"/>
+          <w:iCs/>
+          <w:color w:val="000000" w:themeColor="text1"/>
+        </w:rPr>
+        <w:t>f you see a strong one to one</w:t>
+      </w:r>
+      <w:r>
+        <w:rPr>
+          <w:rFonts w:asciiTheme="majorHAnsi" w:hAnsiTheme="majorHAnsi" w:cs="Helvetica Neue"/>
+          <w:iCs/>
+          <w:color w:val="000000" w:themeColor="text1"/>
+        </w:rPr>
+        <w:t xml:space="preserve"> mapping, it </w:t>
+      </w:r>
+      <w:r>
+        <w:rPr>
+          <w:rFonts w:asciiTheme="majorHAnsi" w:hAnsiTheme="majorHAnsi" w:cs="Helvetica Neue"/>
+          <w:iCs/>
+          <w:color w:val="000000" w:themeColor="text1"/>
+        </w:rPr>
+        <w:t>may indicate</w:t>
+      </w:r>
+      <w:r>
+        <w:rPr>
+          <w:rFonts w:asciiTheme="majorHAnsi" w:hAnsiTheme="majorHAnsi" w:cs="Helvetica Neue"/>
+          <w:iCs/>
+          <w:color w:val="000000" w:themeColor="text1"/>
+        </w:rPr>
+        <w:t xml:space="preserve"> an organized</w:t>
+      </w:r>
+      <w:r>
+        <w:rPr>
+          <w:rFonts w:asciiTheme="majorHAnsi" w:hAnsiTheme="majorHAnsi" w:cs="Helvetica Neue"/>
+          <w:iCs/>
+          <w:color w:val="000000" w:themeColor="text1"/>
+        </w:rPr>
+        <w:t xml:space="preserve"> </w:t>
+      </w:r>
+      <w:r>
+        <w:rPr>
+          <w:rFonts w:asciiTheme="majorHAnsi" w:hAnsiTheme="majorHAnsi" w:cs="Helvetica Neue"/>
+          <w:iCs/>
+          <w:color w:val="000000" w:themeColor="text1"/>
+        </w:rPr>
+        <w:t>malware campaign</w:t>
+      </w:r>
+      <w:r>
+        <w:rPr>
+          <w:rFonts w:asciiTheme="majorHAnsi" w:hAnsiTheme="majorHAnsi" w:cs="Helvetica Neue"/>
+          <w:iCs/>
+          <w:color w:val="000000" w:themeColor="text1"/>
+        </w:rPr>
+        <w:t xml:space="preserve"> from a small set of actors. Activity over </w:t>
+      </w:r>
+      <w:bookmarkStart w:id="0" w:name="_GoBack"/>
+      <w:bookmarkEnd w:id="0"/>
+      <w:r>
+        <w:rPr>
+          <w:rFonts w:asciiTheme="majorHAnsi" w:hAnsiTheme="majorHAnsi" w:cs="Helvetica Neue"/>
+          <w:iCs/>
+          <w:color w:val="000000" w:themeColor="text1"/>
+        </w:rPr>
+        <w:t xml:space="preserve">a broad set of ASNs, such </w:t>
+      </w:r>
+      <w:r>
+        <w:rPr>
+          <w:rFonts w:asciiTheme="majorHAnsi" w:hAnsiTheme="majorHAnsi" w:cs="Helvetica Neue"/>
+          <w:iCs/>
+          <w:color w:val="000000" w:themeColor="text1"/>
+        </w:rPr>
+        <w:t xml:space="preserve">as in </w:t>
+      </w:r>
+      <w:proofErr w:type="spellStart"/>
+      <w:r>
+        <w:rPr>
+          <w:rFonts w:asciiTheme="majorHAnsi" w:hAnsiTheme="majorHAnsi" w:cs="Helvetica Neue"/>
+          <w:iCs/>
+          <w:color w:val="000000" w:themeColor="text1"/>
+        </w:rPr>
+        <w:t>blackhole</w:t>
+      </w:r>
+      <w:proofErr w:type="spellEnd"/>
+      <w:r>
+        <w:rPr>
+          <w:rFonts w:asciiTheme="majorHAnsi" w:hAnsiTheme="majorHAnsi" w:cs="Helvetica Neue"/>
+          <w:iCs/>
+          <w:color w:val="000000" w:themeColor="text1"/>
+        </w:rPr>
+        <w:t xml:space="preserve"> exploit kit</w:t>
+      </w:r>
+      <w:r>
+        <w:rPr>
+          <w:rFonts w:asciiTheme="majorHAnsi" w:hAnsiTheme="majorHAnsi" w:cs="Helvetica Neue"/>
+          <w:iCs/>
+          <w:color w:val="000000" w:themeColor="text1"/>
+        </w:rPr>
+        <w:t xml:space="preserve"> shown in the plot above,</w:t>
+      </w:r>
+      <w:r>
+        <w:rPr>
+          <w:rFonts w:asciiTheme="majorHAnsi" w:hAnsiTheme="majorHAnsi" w:cs="Helvetica Neue"/>
+          <w:iCs/>
+          <w:color w:val="000000" w:themeColor="text1"/>
+        </w:rPr>
+        <w:t xml:space="preserve"> </w:t>
+      </w:r>
+      <w:r>
+        <w:rPr>
+          <w:rFonts w:asciiTheme="majorHAnsi" w:hAnsiTheme="majorHAnsi" w:cs="Helvetica Neue"/>
+          <w:iCs/>
+          <w:color w:val="000000" w:themeColor="text1"/>
+        </w:rPr>
+        <w:t>indicates that the exploit is</w:t>
+      </w:r>
+      <w:r>
+        <w:rPr>
+          <w:rFonts w:asciiTheme="majorHAnsi" w:hAnsiTheme="majorHAnsi" w:cs="Helvetica Neue"/>
+          <w:iCs/>
+          <w:color w:val="000000" w:themeColor="text1"/>
+        </w:rPr>
+        <w:t xml:space="preserve"> </w:t>
+      </w:r>
+      <w:r>
+        <w:rPr>
+          <w:rFonts w:asciiTheme="majorHAnsi" w:hAnsiTheme="majorHAnsi" w:cs="Helvetica Neue"/>
+          <w:iCs/>
+          <w:color w:val="000000" w:themeColor="text1"/>
+        </w:rPr>
+        <w:t xml:space="preserve">widely available (free or for </w:t>
+      </w:r>
+      <w:r>
+        <w:rPr>
+          <w:rFonts w:asciiTheme="majorHAnsi" w:hAnsiTheme="majorHAnsi" w:cs="Helvetica Neue"/>
+          <w:iCs/>
+          <w:color w:val="000000" w:themeColor="text1"/>
+        </w:rPr>
+        <w:t>sale</w:t>
+      </w:r>
+      <w:r>
+        <w:rPr>
+          <w:rFonts w:asciiTheme="majorHAnsi" w:hAnsiTheme="majorHAnsi" w:cs="Helvetica Neue"/>
+          <w:iCs/>
+          <w:color w:val="000000" w:themeColor="text1"/>
+        </w:rPr>
+        <w:t>)</w:t>
+      </w:r>
+      <w:r>
+        <w:rPr>
+          <w:rFonts w:asciiTheme="majorHAnsi" w:hAnsiTheme="majorHAnsi" w:cs="Helvetica Neue"/>
+          <w:iCs/>
+          <w:color w:val="000000" w:themeColor="text1"/>
+        </w:rPr>
+        <w:t xml:space="preserve"> to m</w:t>
+      </w:r>
+      <w:r>
+        <w:rPr>
+          <w:rFonts w:asciiTheme="majorHAnsi" w:hAnsiTheme="majorHAnsi" w:cs="Helvetica Neue"/>
+          <w:iCs/>
+          <w:color w:val="000000" w:themeColor="text1"/>
+        </w:rPr>
+        <w:t xml:space="preserve">ultiple actors with access to </w:t>
+      </w:r>
+      <w:r>
+        <w:rPr>
+          <w:rFonts w:asciiTheme="majorHAnsi" w:hAnsiTheme="majorHAnsi" w:cs="Helvetica Neue"/>
+          <w:iCs/>
+          <w:color w:val="000000" w:themeColor="text1"/>
+        </w:rPr>
+        <w:t>different infrastructures.</w:t>
+      </w:r>
+    </w:p>
+    <w:p>
+      <w:pPr>
+        <w:widowControl w:val="0"/>
+        <w:autoSpaceDE w:val="0"/>
+        <w:autoSpaceDN w:val="0"/>
+        <w:adjustRightInd w:val="0"/>
         <w:ind w:left="360" w:hanging="360"/>
         <w:jc w:val="both"/>
         <w:rPr>
@@ -5362,29 +5583,7 @@
             <w:color w:val="0088CC"/>
             <w:shd w:val="clear" w:color="auto" w:fill="FFFFFF"/>
           </w:rPr>
-          <w:t>Pea</w:t>
-        </w:r>
-        <w:r>
-          <w:rPr>
-            <w:rStyle w:val="Hyperlink"/>
-            <w:rFonts w:asciiTheme="majorHAnsi" w:eastAsia="Times New Roman" w:hAnsiTheme="majorHAnsi" w:cs="Times New Roman"/>
-            <w:i/>
-            <w:iCs/>
-            <w:color w:val="0088CC"/>
-            <w:shd w:val="clear" w:color="auto" w:fill="FFFFFF"/>
-          </w:rPr>
-          <w:t>r</w:t>
-        </w:r>
-        <w:r>
-          <w:rPr>
-            <w:rStyle w:val="Hyperlink"/>
-            <w:rFonts w:asciiTheme="majorHAnsi" w:eastAsia="Times New Roman" w:hAnsiTheme="majorHAnsi" w:cs="Times New Roman"/>
-            <w:i/>
-            <w:iCs/>
-            <w:color w:val="0088CC"/>
-            <w:shd w:val="clear" w:color="auto" w:fill="FFFFFF"/>
-          </w:rPr>
-          <w:t>son's Correlation</w:t>
+          <w:t>Pearson's Correlation</w:t>
         </w:r>
       </w:hyperlink>
       <w:r>
@@ -5875,16 +6074,7 @@
           <w:rFonts w:asciiTheme="majorHAnsi" w:hAnsiTheme="majorHAnsi" w:cs="Times"/>
           <w:bCs/>
         </w:rPr>
-        <w:t xml:space="preserve">in the matrix plot above </w:t>
-      </w:r>
-      <w:bookmarkStart w:id="0" w:name="_GoBack"/>
-      <w:bookmarkEnd w:id="0"/>
-      <w:r>
-        <w:rPr>
-          <w:rFonts w:asciiTheme="majorHAnsi" w:hAnsiTheme="majorHAnsi" w:cs="Times"/>
-          <w:bCs/>
-        </w:rPr>
-        <w:t xml:space="preserve">(although not as strong and the </w:t>
+        <w:t xml:space="preserve">in the matrix plot above (although not as strong and the </w:t>
       </w:r>
       <w:proofErr w:type="spellStart"/>
       <w:r>
@@ -8209,7 +8399,7 @@
 </file>
 
 <file path=customXml/itemProps1.xml><?xml version="1.0" encoding="utf-8"?>
-<ds:datastoreItem xmlns:ds="http://schemas.openxmlformats.org/officeDocument/2006/customXml" ds:itemID="{51388047-BE0B-104D-B4E4-1D83DFDFC812}">
+<ds:datastoreItem xmlns:ds="http://schemas.openxmlformats.org/officeDocument/2006/customXml" ds:itemID="{72D66DD9-8DCE-9D40-BDB9-35CBEA80ECA3}">
   <ds:schemaRefs>
     <ds:schemaRef ds:uri="http://schemas.openxmlformats.org/officeDocument/2006/bibliography"/>
   </ds:schemaRefs>

</xml_diff>